<commit_message>
get rid of bottom instructions
</commit_message>
<xml_diff>
--- a/cnpence.docx
+++ b/cnpence.docx
@@ -268,63 +268,6 @@
     <w:p>
       <w:r>
         <w:t xml:space="preserve">A lot of job applications I've been running through require one or more of these skills in order to apply! * * *</w:t>
-      </w:r>
-    </w:p>
-    <w:p>
-      <w:r>
-        <w:rPr>
-          <w:i/>
-          <w:b/>
-        </w:rPr>
-        <w:t xml:space="preserve">When you are finished with the questions in file:</w:t>
-      </w:r>
-    </w:p>
-    <w:p>
-      <w:pPr>
-        <w:pStyle w:val="Compact"/>
-        <w:numPr>
-          <w:numId w:val="4"/>
-          <w:ilvl w:val="0"/>
-        </w:numPr>
-      </w:pPr>
-      <w:r>
-        <w:t xml:space="preserve">I want you to change the name of the file to your GitHub username.</w:t>
-      </w:r>
-    </w:p>
-    <w:p>
-      <w:pPr>
-        <w:pStyle w:val="Compact"/>
-        <w:numPr>
-          <w:numId w:val="4"/>
-          <w:ilvl w:val="0"/>
-        </w:numPr>
-      </w:pPr>
-      <w:r>
-        <w:t xml:space="preserve">You will then work as a group to convert the file to HTML, DOCX, and ODT formats, per the instructions in class.</w:t>
-      </w:r>
-    </w:p>
-    <w:p>
-      <w:pPr>
-        <w:pStyle w:val="Compact"/>
-        <w:numPr>
-          <w:numId w:val="4"/>
-          <w:ilvl w:val="0"/>
-        </w:numPr>
-      </w:pPr>
-      <w:r>
-        <w:t xml:space="preserve">Then I want you to add, commit, and push your changes.</w:t>
-      </w:r>
-    </w:p>
-    <w:p>
-      <w:pPr>
-        <w:pStyle w:val="Compact"/>
-        <w:numPr>
-          <w:numId w:val="4"/>
-          <w:ilvl w:val="0"/>
-        </w:numPr>
-      </w:pPr>
-      <w:r>
-        <w:t xml:space="preserve">Finally, you will create a pull request in GitHub to get these files back into my original repository.</w:t>
       </w:r>
     </w:p>
   </w:body>
@@ -338,7 +281,7 @@
 <file path=word/numbering.xml><?xml version="1.0" encoding="utf-8"?>
 <w:numbering xmlns:w="http://schemas.openxmlformats.org/wordprocessingml/2006/main">
   <w:abstractNum w:abstractNumId="0">
-    <w:nsid w:val="5fb695e4"/>
+    <w:nsid w:val="25bfd51d"/>
     <w:multiLevelType w:val="multilevel"/>
     <w:lvl w:ilvl="0">
       <w:numFmt w:val="bullet"/>
@@ -419,7 +362,7 @@
     </w:lvl>
   </w:abstractNum>
   <w:abstractNum w:abstractNumId="2">
-    <w:nsid w:val="820bdda3"/>
+    <w:nsid w:val="1f48ae4b"/>
     <w:multiLevelType w:val="multilevel"/>
     <w:lvl w:ilvl="0">
       <w:numFmt w:val="bullet"/>
@@ -490,94 +433,6 @@
     <w:lvl w:ilvl="6">
       <w:numFmt w:val="bullet"/>
       <w:lvlText w:val="•"/>
-      <w:lvlJc w:val="left"/>
-      <w:pPr>
-        <w:tabs>
-          <w:tab w:val="num" w:pos="4320"/>
-        </w:tabs>
-        <w:ind w:left="4800" w:hanging="480"/>
-      </w:pPr>
-    </w:lvl>
-  </w:abstractNum>
-  <w:abstractNum w:abstractNumId="3">
-    <w:nsid w:val="e428ce83"/>
-    <w:multiLevelType w:val="multilevel"/>
-    <w:lvl w:ilvl="0">
-      <w:start w:val="1"/>
-      <w:numFmt w:val="decimal"/>
-      <w:lvlText w:val="%1."/>
-      <w:lvlJc w:val="left"/>
-      <w:pPr>
-        <w:tabs>
-          <w:tab w:val="num" w:pos="0"/>
-        </w:tabs>
-        <w:ind w:left="480" w:hanging="480"/>
-      </w:pPr>
-    </w:lvl>
-    <w:lvl w:ilvl="1">
-      <w:start w:val="1"/>
-      <w:numFmt w:val="decimal"/>
-      <w:lvlText w:val="%2."/>
-      <w:lvlJc w:val="left"/>
-      <w:pPr>
-        <w:tabs>
-          <w:tab w:val="num" w:pos="720"/>
-        </w:tabs>
-        <w:ind w:left="1200" w:hanging="480"/>
-      </w:pPr>
-    </w:lvl>
-    <w:lvl w:ilvl="2">
-      <w:start w:val="1"/>
-      <w:numFmt w:val="decimal"/>
-      <w:lvlText w:val="%3."/>
-      <w:lvlJc w:val="left"/>
-      <w:pPr>
-        <w:tabs>
-          <w:tab w:val="num" w:pos="1440"/>
-        </w:tabs>
-        <w:ind w:left="1920" w:hanging="480"/>
-      </w:pPr>
-    </w:lvl>
-    <w:lvl w:ilvl="3">
-      <w:start w:val="1"/>
-      <w:numFmt w:val="decimal"/>
-      <w:lvlText w:val="%4."/>
-      <w:lvlJc w:val="left"/>
-      <w:pPr>
-        <w:tabs>
-          <w:tab w:val="num" w:pos="2160"/>
-        </w:tabs>
-        <w:ind w:left="2640" w:hanging="480"/>
-      </w:pPr>
-    </w:lvl>
-    <w:lvl w:ilvl="4">
-      <w:start w:val="1"/>
-      <w:numFmt w:val="decimal"/>
-      <w:lvlText w:val="%5."/>
-      <w:lvlJc w:val="left"/>
-      <w:pPr>
-        <w:tabs>
-          <w:tab w:val="num" w:pos="2880"/>
-        </w:tabs>
-        <w:ind w:left="3360" w:hanging="480"/>
-      </w:pPr>
-    </w:lvl>
-    <w:lvl w:ilvl="5">
-      <w:start w:val="1"/>
-      <w:numFmt w:val="decimal"/>
-      <w:lvlText w:val="%6."/>
-      <w:lvlJc w:val="left"/>
-      <w:pPr>
-        <w:tabs>
-          <w:tab w:val="num" w:pos="3600"/>
-        </w:tabs>
-        <w:ind w:left="4080" w:hanging="480"/>
-      </w:pPr>
-    </w:lvl>
-    <w:lvl w:ilvl="6">
-      <w:start w:val="1"/>
-      <w:numFmt w:val="decimal"/>
-      <w:lvlText w:val="%7."/>
       <w:lvlJc w:val="left"/>
       <w:pPr>
         <w:tabs>
@@ -595,30 +450,6 @@
   </w:num>
   <w:num w:numId="3">
     <w:abstractNumId w:val="2"/>
-  </w:num>
-  <w:num w:numId="4">
-    <w:abstractNumId w:val="3"/>
-    <w:lvlOverride w:ilvl="0">
-      <w:startOverride w:val="1"/>
-    </w:lvlOverride>
-    <w:lvlOverride w:ilvl="1">
-      <w:startOverride w:val="1"/>
-    </w:lvlOverride>
-    <w:lvlOverride w:ilvl="2">
-      <w:startOverride w:val="1"/>
-    </w:lvlOverride>
-    <w:lvlOverride w:ilvl="3">
-      <w:startOverride w:val="1"/>
-    </w:lvlOverride>
-    <w:lvlOverride w:ilvl="4">
-      <w:startOverride w:val="1"/>
-    </w:lvlOverride>
-    <w:lvlOverride w:ilvl="5">
-      <w:startOverride w:val="1"/>
-    </w:lvlOverride>
-    <w:lvlOverride w:ilvl="6">
-      <w:startOverride w:val="1"/>
-    </w:lvlOverride>
   </w:num>
 </w:numbering>
 </file>

</xml_diff>